<commit_message>
cada um faz o seu
</commit_message>
<xml_diff>
--- a/docs/2025-1_-_PD2_-_Entrega_1_-_Definição_do_Projeto_4UIA.docx
+++ b/docs/2025-1_-_PD2_-_Entrega_1_-_Definição_do_Projeto_4UIA.docx
@@ -815,6 +815,13 @@
         </w:rPr>
         <w:t>:</w:t>
       </w:r>
+      <w:r>
+        <w:rPr>
+          <w:b/>
+          <w:bCs/>
+        </w:rPr>
+        <w:t xml:space="preserve"> Victor, Gabriel</w:t>
+      </w:r>
     </w:p>
     <w:p>
       <w:pPr>
@@ -971,6 +978,13 @@
         </w:rPr>
         <w:t>Enriquecimento e Comunicação:</w:t>
       </w:r>
+      <w:r>
+        <w:rPr>
+          <w:b/>
+          <w:bCs/>
+        </w:rPr>
+        <w:t xml:space="preserve"> Pedro</w:t>
+      </w:r>
     </w:p>
     <w:p>
       <w:pPr>
@@ -1053,6 +1067,13 @@
         </w:rPr>
         <w:t xml:space="preserve"> (opcional, se avançar além do MVP):</w:t>
       </w:r>
+      <w:r>
+        <w:rPr>
+          <w:b/>
+          <w:bCs/>
+        </w:rPr>
+        <w:t xml:space="preserve"> Daniel</w:t>
+      </w:r>
     </w:p>
     <w:p>
       <w:pPr>
@@ -1085,6 +1106,13 @@
           <w:bCs/>
         </w:rPr>
         <w:t>Documentação e Modelagem:</w:t>
+      </w:r>
+      <w:r>
+        <w:rPr>
+          <w:b/>
+          <w:bCs/>
+        </w:rPr>
+        <w:t xml:space="preserve"> Daniel </w:t>
       </w:r>
     </w:p>
     <w:p>
@@ -5303,6 +5331,7 @@
   <w:style w:type="character" w:default="1" w:styleId="Fontepargpadro">
     <w:name w:val="Default Paragraph Font"/>
     <w:uiPriority w:val="1"/>
+    <w:semiHidden/>
     <w:unhideWhenUsed/>
   </w:style>
   <w:style w:type="table" w:default="1" w:styleId="Tabelanormal">

</xml_diff>